<commit_message>
fill timetable for evalutation
</commit_message>
<xml_diff>
--- a/evaluation/Zeitslots.docx
+++ b/evaluation/Zeitslots.docx
@@ -5,14 +5,16 @@
     <w:tbl>
       <w:tblPr>
         <w:tblStyle w:val="Tabellenraster"/>
-        <w:tblW w:w="0" w:type="auto"/>
+        <w:tblW w:w="4971" w:type="pct"/>
         <w:tblLook w:val="04A0" w:firstRow="1" w:lastRow="0" w:firstColumn="1" w:lastColumn="0" w:noHBand="0" w:noVBand="1"/>
       </w:tblPr>
       <w:tblGrid>
-        <w:gridCol w:w="3569"/>
-        <w:gridCol w:w="3569"/>
-        <w:gridCol w:w="3569"/>
-        <w:gridCol w:w="3570"/>
+        <w:gridCol w:w="2352"/>
+        <w:gridCol w:w="2647"/>
+        <w:gridCol w:w="3364"/>
+        <w:gridCol w:w="849"/>
+        <w:gridCol w:w="4136"/>
+        <w:gridCol w:w="846"/>
       </w:tblGrid>
       <w:tr>
         <w:trPr>
@@ -20,7 +22,7 @@
         </w:trPr>
         <w:tc>
           <w:tcPr>
-            <w:tcW w:w="3569" w:type="dxa"/>
+            <w:tcW w:w="828" w:type="pct"/>
             <w:vAlign w:val="center"/>
           </w:tcPr>
           <w:p>
@@ -46,7 +48,7 @@
         </w:tc>
         <w:tc>
           <w:tcPr>
-            <w:tcW w:w="3569" w:type="dxa"/>
+            <w:tcW w:w="932" w:type="pct"/>
             <w:vAlign w:val="center"/>
           </w:tcPr>
           <w:p>
@@ -70,7 +72,7 @@
         </w:tc>
         <w:tc>
           <w:tcPr>
-            <w:tcW w:w="3569" w:type="dxa"/>
+            <w:tcW w:w="1185" w:type="pct"/>
             <w:vAlign w:val="center"/>
           </w:tcPr>
           <w:p>
@@ -94,7 +96,7 @@
         </w:tc>
         <w:tc>
           <w:tcPr>
-            <w:tcW w:w="3570" w:type="dxa"/>
+            <w:tcW w:w="299" w:type="pct"/>
             <w:vAlign w:val="center"/>
           </w:tcPr>
           <w:p>
@@ -112,7 +114,55 @@
                 <w:b/>
                 <w:sz w:val="24"/>
               </w:rPr>
+              <w:t>ID</w:t>
+            </w:r>
+          </w:p>
+        </w:tc>
+        <w:tc>
+          <w:tcPr>
+            <w:tcW w:w="1457" w:type="pct"/>
+            <w:vAlign w:val="center"/>
+          </w:tcPr>
+          <w:p>
+            <w:pPr>
+              <w:jc w:val="center"/>
+              <w:rPr>
+                <w:rFonts w:ascii="StoneSerITCStd Medium" w:hAnsi="StoneSerITCStd Medium"/>
+                <w:b/>
+                <w:sz w:val="24"/>
+              </w:rPr>
+            </w:pPr>
+            <w:r>
+              <w:rPr>
+                <w:rFonts w:ascii="StoneSerITCStd Medium" w:hAnsi="StoneSerITCStd Medium"/>
+                <w:b/>
+                <w:sz w:val="24"/>
+              </w:rPr>
               <w:t>Teilnehmer 2</w:t>
+            </w:r>
+          </w:p>
+        </w:tc>
+        <w:tc>
+          <w:tcPr>
+            <w:tcW w:w="298" w:type="pct"/>
+            <w:vAlign w:val="center"/>
+          </w:tcPr>
+          <w:p>
+            <w:pPr>
+              <w:jc w:val="center"/>
+              <w:rPr>
+                <w:rFonts w:ascii="StoneSerITCStd Medium" w:hAnsi="StoneSerITCStd Medium"/>
+                <w:b/>
+                <w:sz w:val="24"/>
+              </w:rPr>
+            </w:pPr>
+            <w:r>
+              <w:rPr>
+                <w:rFonts w:ascii="StoneSerITCStd Medium" w:hAnsi="StoneSerITCStd Medium"/>
+                <w:b/>
+                <w:sz w:val="24"/>
+              </w:rPr>
+              <w:t>ID</w:t>
             </w:r>
           </w:p>
         </w:tc>
@@ -123,7 +173,7 @@
         </w:trPr>
         <w:tc>
           <w:tcPr>
-            <w:tcW w:w="3569" w:type="dxa"/>
+            <w:tcW w:w="828" w:type="pct"/>
             <w:vAlign w:val="center"/>
           </w:tcPr>
           <w:p>
@@ -145,7 +195,7 @@
         </w:tc>
         <w:tc>
           <w:tcPr>
-            <w:tcW w:w="3569" w:type="dxa"/>
+            <w:tcW w:w="932" w:type="pct"/>
             <w:vAlign w:val="center"/>
           </w:tcPr>
           <w:p>
@@ -167,47 +217,66 @@
         </w:tc>
         <w:tc>
           <w:tcPr>
-            <w:tcW w:w="3569" w:type="dxa"/>
-            <w:vAlign w:val="center"/>
-          </w:tcPr>
-          <w:p>
-            <w:pPr>
-              <w:jc w:val="center"/>
-              <w:rPr>
-                <w:rFonts w:ascii="StoneSerITCStd Medium" w:hAnsi="StoneSerITCStd Medium"/>
-                <w:sz w:val="24"/>
-              </w:rPr>
-            </w:pPr>
-            <w:proofErr w:type="spellStart"/>
-            <w:r>
-              <w:rPr>
-                <w:rFonts w:ascii="StoneSerITCStd Medium" w:hAnsi="StoneSerITCStd Medium"/>
-                <w:sz w:val="24"/>
-              </w:rPr>
-              <w:t>Liessa</w:t>
-            </w:r>
-            <w:proofErr w:type="spellEnd"/>
-            <w:r>
-              <w:rPr>
-                <w:rFonts w:ascii="StoneSerITCStd Medium" w:hAnsi="StoneSerITCStd Medium"/>
-                <w:sz w:val="24"/>
-              </w:rPr>
-              <w:t xml:space="preserve"> </w:t>
-            </w:r>
-            <w:proofErr w:type="spellStart"/>
-            <w:r>
-              <w:rPr>
-                <w:rFonts w:ascii="StoneSerITCStd Medium" w:hAnsi="StoneSerITCStd Medium"/>
-                <w:sz w:val="24"/>
-              </w:rPr>
-              <w:t>Ellendt</w:t>
-            </w:r>
-            <w:proofErr w:type="spellEnd"/>
-          </w:p>
-        </w:tc>
-        <w:tc>
-          <w:tcPr>
-            <w:tcW w:w="3570" w:type="dxa"/>
+            <w:tcW w:w="1185" w:type="pct"/>
+            <w:vAlign w:val="center"/>
+          </w:tcPr>
+          <w:p>
+            <w:pPr>
+              <w:jc w:val="center"/>
+              <w:rPr>
+                <w:rFonts w:ascii="StoneSerITCStd Medium" w:hAnsi="StoneSerITCStd Medium"/>
+                <w:sz w:val="24"/>
+              </w:rPr>
+            </w:pPr>
+            <w:r>
+              <w:rPr>
+                <w:rFonts w:ascii="StoneSerITCStd Medium" w:hAnsi="StoneSerITCStd Medium"/>
+                <w:sz w:val="24"/>
+              </w:rPr>
+              <w:t>Pascal Rehberg</w:t>
+            </w:r>
+          </w:p>
+        </w:tc>
+        <w:tc>
+          <w:tcPr>
+            <w:tcW w:w="299" w:type="pct"/>
+            <w:vAlign w:val="center"/>
+          </w:tcPr>
+          <w:p>
+            <w:pPr>
+              <w:jc w:val="center"/>
+              <w:rPr>
+                <w:rFonts w:ascii="StoneSerITCStd Medium" w:hAnsi="StoneSerITCStd Medium"/>
+                <w:sz w:val="24"/>
+              </w:rPr>
+            </w:pPr>
+          </w:p>
+        </w:tc>
+        <w:tc>
+          <w:tcPr>
+            <w:tcW w:w="1457" w:type="pct"/>
+            <w:vAlign w:val="center"/>
+          </w:tcPr>
+          <w:p>
+            <w:pPr>
+              <w:jc w:val="center"/>
+              <w:rPr>
+                <w:rFonts w:ascii="StoneSerITCStd Medium" w:hAnsi="StoneSerITCStd Medium"/>
+                <w:sz w:val="24"/>
+              </w:rPr>
+            </w:pPr>
+            <w:r>
+              <w:rPr>
+                <w:rFonts w:ascii="StoneSerITCStd Medium" w:hAnsi="StoneSerITCStd Medium"/>
+                <w:sz w:val="24"/>
+              </w:rPr>
+              <w:t>Felix Brüll</w:t>
+            </w:r>
+          </w:p>
+        </w:tc>
+        <w:tc>
+          <w:tcPr>
+            <w:tcW w:w="298" w:type="pct"/>
             <w:vAlign w:val="center"/>
           </w:tcPr>
           <w:p>
@@ -227,7 +296,7 @@
         </w:trPr>
         <w:tc>
           <w:tcPr>
-            <w:tcW w:w="3569" w:type="dxa"/>
+            <w:tcW w:w="828" w:type="pct"/>
             <w:vAlign w:val="center"/>
           </w:tcPr>
           <w:p>
@@ -249,7 +318,7 @@
         </w:tc>
         <w:tc>
           <w:tcPr>
-            <w:tcW w:w="3569" w:type="dxa"/>
+            <w:tcW w:w="932" w:type="pct"/>
             <w:vAlign w:val="center"/>
           </w:tcPr>
           <w:p>
@@ -271,29 +340,84 @@
         </w:tc>
         <w:tc>
           <w:tcPr>
-            <w:tcW w:w="3569" w:type="dxa"/>
-            <w:vAlign w:val="center"/>
-          </w:tcPr>
-          <w:p>
-            <w:pPr>
-              <w:jc w:val="center"/>
-              <w:rPr>
-                <w:rFonts w:ascii="StoneSerITCStd Medium" w:hAnsi="StoneSerITCStd Medium"/>
-                <w:sz w:val="24"/>
-              </w:rPr>
-            </w:pPr>
-            <w:r>
-              <w:rPr>
-                <w:rFonts w:ascii="StoneSerITCStd Medium" w:hAnsi="StoneSerITCStd Medium"/>
-                <w:sz w:val="24"/>
-              </w:rPr>
-              <w:t>Oliver Bunk</w:t>
-            </w:r>
-          </w:p>
-        </w:tc>
-        <w:tc>
-          <w:tcPr>
-            <w:tcW w:w="3570" w:type="dxa"/>
+            <w:tcW w:w="1185" w:type="pct"/>
+            <w:vAlign w:val="center"/>
+          </w:tcPr>
+          <w:p>
+            <w:pPr>
+              <w:jc w:val="center"/>
+              <w:rPr>
+                <w:rFonts w:ascii="StoneSerITCStd Medium" w:hAnsi="StoneSerITCStd Medium"/>
+                <w:sz w:val="24"/>
+              </w:rPr>
+            </w:pPr>
+            <w:proofErr w:type="spellStart"/>
+            <w:r>
+              <w:rPr>
+                <w:rFonts w:ascii="StoneSerITCStd Medium" w:hAnsi="StoneSerITCStd Medium"/>
+                <w:sz w:val="24"/>
+              </w:rPr>
+              <w:t>Liessa</w:t>
+            </w:r>
+            <w:proofErr w:type="spellEnd"/>
+            <w:r>
+              <w:rPr>
+                <w:rFonts w:ascii="StoneSerITCStd Medium" w:hAnsi="StoneSerITCStd Medium"/>
+                <w:sz w:val="24"/>
+              </w:rPr>
+              <w:t xml:space="preserve"> </w:t>
+            </w:r>
+            <w:proofErr w:type="spellStart"/>
+            <w:r>
+              <w:rPr>
+                <w:rFonts w:ascii="StoneSerITCStd Medium" w:hAnsi="StoneSerITCStd Medium"/>
+                <w:sz w:val="24"/>
+              </w:rPr>
+              <w:t>Ellendt</w:t>
+            </w:r>
+            <w:proofErr w:type="spellEnd"/>
+          </w:p>
+        </w:tc>
+        <w:tc>
+          <w:tcPr>
+            <w:tcW w:w="299" w:type="pct"/>
+            <w:vAlign w:val="center"/>
+          </w:tcPr>
+          <w:p>
+            <w:pPr>
+              <w:jc w:val="center"/>
+              <w:rPr>
+                <w:rFonts w:ascii="StoneSerITCStd Medium" w:hAnsi="StoneSerITCStd Medium"/>
+                <w:sz w:val="24"/>
+              </w:rPr>
+            </w:pPr>
+          </w:p>
+        </w:tc>
+        <w:tc>
+          <w:tcPr>
+            <w:tcW w:w="1457" w:type="pct"/>
+            <w:vAlign w:val="center"/>
+          </w:tcPr>
+          <w:p>
+            <w:pPr>
+              <w:jc w:val="center"/>
+              <w:rPr>
+                <w:rFonts w:ascii="StoneSerITCStd Medium" w:hAnsi="StoneSerITCStd Medium"/>
+                <w:sz w:val="24"/>
+              </w:rPr>
+            </w:pPr>
+            <w:r>
+              <w:rPr>
+                <w:rFonts w:ascii="StoneSerITCStd Medium" w:hAnsi="StoneSerITCStd Medium"/>
+                <w:sz w:val="24"/>
+              </w:rPr>
+              <w:t>Dustin Reineke</w:t>
+            </w:r>
+          </w:p>
+        </w:tc>
+        <w:tc>
+          <w:tcPr>
+            <w:tcW w:w="298" w:type="pct"/>
             <w:vAlign w:val="center"/>
           </w:tcPr>
           <w:p>
@@ -313,132 +437,142 @@
         </w:trPr>
         <w:tc>
           <w:tcPr>
-            <w:tcW w:w="3569" w:type="dxa"/>
-            <w:vAlign w:val="center"/>
-          </w:tcPr>
-          <w:p>
-            <w:pPr>
-              <w:jc w:val="center"/>
-              <w:rPr>
-                <w:rFonts w:ascii="StoneSerITCStd Medium" w:hAnsi="StoneSerITCStd Medium"/>
-                <w:sz w:val="24"/>
-              </w:rPr>
-            </w:pPr>
-            <w:r>
-              <w:rPr>
-                <w:rFonts w:ascii="StoneSerITCStd Medium" w:hAnsi="StoneSerITCStd Medium"/>
-                <w:sz w:val="24"/>
-              </w:rPr>
-              <w:t>18:</w:t>
-            </w:r>
-            <w:r>
-              <w:rPr>
-                <w:rFonts w:ascii="StoneSerITCStd Medium" w:hAnsi="StoneSerITCStd Medium"/>
-                <w:sz w:val="24"/>
-              </w:rPr>
-              <w:t>30</w:t>
-            </w:r>
-            <w:r>
-              <w:rPr>
-                <w:rFonts w:ascii="StoneSerITCStd Medium" w:hAnsi="StoneSerITCStd Medium"/>
-                <w:sz w:val="24"/>
-              </w:rPr>
-              <w:t xml:space="preserve"> – 1</w:t>
-            </w:r>
-            <w:r>
-              <w:rPr>
-                <w:rFonts w:ascii="StoneSerITCStd Medium" w:hAnsi="StoneSerITCStd Medium"/>
-                <w:sz w:val="24"/>
-              </w:rPr>
-              <w:t>9</w:t>
-            </w:r>
-            <w:r>
-              <w:rPr>
-                <w:rFonts w:ascii="StoneSerITCStd Medium" w:hAnsi="StoneSerITCStd Medium"/>
-                <w:sz w:val="24"/>
-              </w:rPr>
-              <w:t>:</w:t>
-            </w:r>
-            <w:r>
-              <w:rPr>
-                <w:rFonts w:ascii="StoneSerITCStd Medium" w:hAnsi="StoneSerITCStd Medium"/>
-                <w:sz w:val="24"/>
-              </w:rPr>
-              <w:t>0</w:t>
-            </w:r>
-            <w:r>
-              <w:rPr>
-                <w:rFonts w:ascii="StoneSerITCStd Medium" w:hAnsi="StoneSerITCStd Medium"/>
-                <w:sz w:val="24"/>
-              </w:rPr>
-              <w:t>0 Uhr</w:t>
-            </w:r>
-          </w:p>
-        </w:tc>
-        <w:tc>
-          <w:tcPr>
-            <w:tcW w:w="3569" w:type="dxa"/>
-            <w:vAlign w:val="center"/>
-          </w:tcPr>
-          <w:p>
-            <w:pPr>
-              <w:jc w:val="center"/>
-              <w:rPr>
-                <w:rFonts w:ascii="StoneSerITCStd Medium" w:hAnsi="StoneSerITCStd Medium"/>
-                <w:sz w:val="24"/>
-              </w:rPr>
-            </w:pPr>
-            <w:r>
-              <w:rPr>
-                <w:rFonts w:ascii="StoneSerITCStd Medium" w:hAnsi="StoneSerITCStd Medium"/>
-                <w:sz w:val="24"/>
-              </w:rPr>
-              <w:t>AR/Normal</w:t>
-            </w:r>
-          </w:p>
-        </w:tc>
-        <w:tc>
-          <w:tcPr>
-            <w:tcW w:w="3569" w:type="dxa"/>
-            <w:vAlign w:val="center"/>
-          </w:tcPr>
-          <w:p>
-            <w:pPr>
-              <w:jc w:val="center"/>
-              <w:rPr>
-                <w:rFonts w:ascii="StoneSerITCStd Medium" w:hAnsi="StoneSerITCStd Medium"/>
-                <w:sz w:val="24"/>
-              </w:rPr>
-            </w:pPr>
-            <w:r>
-              <w:rPr>
-                <w:rFonts w:ascii="StoneSerITCStd Medium" w:hAnsi="StoneSerITCStd Medium"/>
-                <w:sz w:val="24"/>
-              </w:rPr>
-              <w:t>Julian Brinkmeyer</w:t>
-            </w:r>
-          </w:p>
-        </w:tc>
-        <w:tc>
-          <w:tcPr>
-            <w:tcW w:w="3570" w:type="dxa"/>
-            <w:vAlign w:val="center"/>
-          </w:tcPr>
-          <w:p>
-            <w:pPr>
-              <w:jc w:val="center"/>
-              <w:rPr>
-                <w:rFonts w:ascii="StoneSerITCStd Medium" w:hAnsi="StoneSerITCStd Medium"/>
-                <w:sz w:val="24"/>
-              </w:rPr>
-            </w:pPr>
-            <w:r>
-              <w:rPr>
-                <w:rFonts w:ascii="StoneSerITCStd Medium" w:hAnsi="StoneSerITCStd Medium"/>
-                <w:sz w:val="24"/>
-              </w:rPr>
-              <w:t>Jannis Hoffmann</w:t>
-            </w:r>
+            <w:tcW w:w="828" w:type="pct"/>
+            <w:vAlign w:val="center"/>
+          </w:tcPr>
+          <w:p>
+            <w:pPr>
+              <w:jc w:val="center"/>
+              <w:rPr>
+                <w:rFonts w:ascii="StoneSerITCStd Medium" w:hAnsi="StoneSerITCStd Medium"/>
+                <w:sz w:val="24"/>
+              </w:rPr>
+            </w:pPr>
+            <w:r>
+              <w:rPr>
+                <w:rFonts w:ascii="StoneSerITCStd Medium" w:hAnsi="StoneSerITCStd Medium"/>
+                <w:sz w:val="24"/>
+              </w:rPr>
+              <w:t>18:30 – 19:00 Uhr</w:t>
+            </w:r>
+          </w:p>
+        </w:tc>
+        <w:tc>
+          <w:tcPr>
+            <w:tcW w:w="932" w:type="pct"/>
+            <w:vAlign w:val="center"/>
+          </w:tcPr>
+          <w:p>
+            <w:pPr>
+              <w:jc w:val="center"/>
+              <w:rPr>
+                <w:rFonts w:ascii="StoneSerITCStd Medium" w:hAnsi="StoneSerITCStd Medium"/>
+                <w:sz w:val="24"/>
+              </w:rPr>
+            </w:pPr>
+            <w:r>
+              <w:rPr>
+                <w:rFonts w:ascii="StoneSerITCStd Medium" w:hAnsi="StoneSerITCStd Medium"/>
+                <w:sz w:val="24"/>
+              </w:rPr>
+              <w:t>Normal</w:t>
+            </w:r>
+            <w:r>
+              <w:rPr>
+                <w:rFonts w:ascii="StoneSerITCStd Medium" w:hAnsi="StoneSerITCStd Medium"/>
+                <w:sz w:val="24"/>
+              </w:rPr>
+              <w:t xml:space="preserve"> </w:t>
+            </w:r>
+            <w:r>
+              <w:rPr>
+                <w:rFonts w:ascii="StoneSerITCStd Medium" w:hAnsi="StoneSerITCStd Medium"/>
+                <w:sz w:val="24"/>
+              </w:rPr>
+              <w:t>/</w:t>
+            </w:r>
+            <w:r>
+              <w:rPr>
+                <w:rFonts w:ascii="StoneSerITCStd Medium" w:hAnsi="StoneSerITCStd Medium"/>
+                <w:sz w:val="24"/>
+              </w:rPr>
+              <w:t>AR</w:t>
+            </w:r>
+          </w:p>
+        </w:tc>
+        <w:tc>
+          <w:tcPr>
+            <w:tcW w:w="1185" w:type="pct"/>
+            <w:vAlign w:val="center"/>
+          </w:tcPr>
+          <w:p>
+            <w:pPr>
+              <w:jc w:val="center"/>
+              <w:rPr>
+                <w:rFonts w:ascii="StoneSerITCStd Medium" w:hAnsi="StoneSerITCStd Medium"/>
+                <w:i/>
+                <w:sz w:val="24"/>
+              </w:rPr>
+            </w:pPr>
+            <w:r>
+              <w:rPr>
+                <w:rFonts w:ascii="StoneSerITCStd Medium" w:hAnsi="StoneSerITCStd Medium"/>
+                <w:sz w:val="24"/>
+              </w:rPr>
+              <w:t>Oliver Bunk</w:t>
+            </w:r>
+          </w:p>
+        </w:tc>
+        <w:tc>
+          <w:tcPr>
+            <w:tcW w:w="299" w:type="pct"/>
+            <w:vAlign w:val="center"/>
+          </w:tcPr>
+          <w:p>
+            <w:pPr>
+              <w:jc w:val="center"/>
+              <w:rPr>
+                <w:rFonts w:ascii="StoneSerITCStd Medium" w:hAnsi="StoneSerITCStd Medium"/>
+                <w:sz w:val="24"/>
+              </w:rPr>
+            </w:pPr>
+          </w:p>
+        </w:tc>
+        <w:tc>
+          <w:tcPr>
+            <w:tcW w:w="1457" w:type="pct"/>
+            <w:vAlign w:val="center"/>
+          </w:tcPr>
+          <w:p>
+            <w:pPr>
+              <w:jc w:val="center"/>
+              <w:rPr>
+                <w:rFonts w:ascii="StoneSerITCStd Medium" w:hAnsi="StoneSerITCStd Medium"/>
+                <w:sz w:val="24"/>
+              </w:rPr>
+            </w:pPr>
+            <w:r>
+              <w:rPr>
+                <w:rFonts w:ascii="StoneSerITCStd Medium" w:hAnsi="StoneSerITCStd Medium"/>
+                <w:sz w:val="24"/>
+              </w:rPr>
+              <w:t>Alexander Nostitz</w:t>
+            </w:r>
+          </w:p>
+        </w:tc>
+        <w:tc>
+          <w:tcPr>
+            <w:tcW w:w="298" w:type="pct"/>
+            <w:vAlign w:val="center"/>
+          </w:tcPr>
+          <w:p>
+            <w:pPr>
+              <w:jc w:val="center"/>
+              <w:rPr>
+                <w:rFonts w:ascii="StoneSerITCStd Medium" w:hAnsi="StoneSerITCStd Medium"/>
+                <w:sz w:val="24"/>
+              </w:rPr>
+            </w:pPr>
           </w:p>
         </w:tc>
       </w:tr>
@@ -448,94 +582,124 @@
         </w:trPr>
         <w:tc>
           <w:tcPr>
-            <w:tcW w:w="3569" w:type="dxa"/>
-            <w:vAlign w:val="center"/>
-          </w:tcPr>
-          <w:p>
-            <w:pPr>
-              <w:jc w:val="center"/>
-              <w:rPr>
-                <w:rFonts w:ascii="StoneSerITCStd Medium" w:hAnsi="StoneSerITCStd Medium"/>
-                <w:sz w:val="24"/>
-              </w:rPr>
-            </w:pPr>
-            <w:r>
-              <w:rPr>
-                <w:rFonts w:ascii="StoneSerITCStd Medium" w:hAnsi="StoneSerITCStd Medium"/>
-                <w:sz w:val="24"/>
-              </w:rPr>
-              <w:t>1</w:t>
-            </w:r>
-            <w:r>
-              <w:rPr>
-                <w:rFonts w:ascii="StoneSerITCStd Medium" w:hAnsi="StoneSerITCStd Medium"/>
-                <w:sz w:val="24"/>
-              </w:rPr>
-              <w:t>9</w:t>
-            </w:r>
-            <w:r>
-              <w:rPr>
-                <w:rFonts w:ascii="StoneSerITCStd Medium" w:hAnsi="StoneSerITCStd Medium"/>
-                <w:sz w:val="24"/>
-              </w:rPr>
-              <w:t>:00 – 1</w:t>
-            </w:r>
-            <w:r>
-              <w:rPr>
-                <w:rFonts w:ascii="StoneSerITCStd Medium" w:hAnsi="StoneSerITCStd Medium"/>
-                <w:sz w:val="24"/>
-              </w:rPr>
-              <w:t>9</w:t>
-            </w:r>
-            <w:r>
-              <w:rPr>
-                <w:rFonts w:ascii="StoneSerITCStd Medium" w:hAnsi="StoneSerITCStd Medium"/>
-                <w:sz w:val="24"/>
-              </w:rPr>
-              <w:t>:30 Uhr</w:t>
-            </w:r>
-          </w:p>
-        </w:tc>
-        <w:tc>
-          <w:tcPr>
-            <w:tcW w:w="3569" w:type="dxa"/>
-            <w:vAlign w:val="center"/>
-          </w:tcPr>
-          <w:p>
-            <w:pPr>
-              <w:jc w:val="center"/>
-              <w:rPr>
-                <w:rFonts w:ascii="StoneSerITCStd Medium" w:hAnsi="StoneSerITCStd Medium"/>
-                <w:sz w:val="24"/>
-              </w:rPr>
-            </w:pPr>
-            <w:r>
-              <w:rPr>
-                <w:rFonts w:ascii="StoneSerITCStd Medium" w:hAnsi="StoneSerITCStd Medium"/>
-                <w:sz w:val="24"/>
-              </w:rPr>
-              <w:t>AR/Normal</w:t>
-            </w:r>
-          </w:p>
-        </w:tc>
-        <w:tc>
-          <w:tcPr>
-            <w:tcW w:w="3569" w:type="dxa"/>
-            <w:vAlign w:val="center"/>
-          </w:tcPr>
-          <w:p>
-            <w:pPr>
-              <w:jc w:val="center"/>
-              <w:rPr>
-                <w:rFonts w:ascii="StoneSerITCStd Medium" w:hAnsi="StoneSerITCStd Medium"/>
-                <w:sz w:val="24"/>
-              </w:rPr>
-            </w:pPr>
-          </w:p>
-        </w:tc>
-        <w:tc>
-          <w:tcPr>
-            <w:tcW w:w="3570" w:type="dxa"/>
+            <w:tcW w:w="828" w:type="pct"/>
+            <w:vAlign w:val="center"/>
+          </w:tcPr>
+          <w:p>
+            <w:pPr>
+              <w:jc w:val="center"/>
+              <w:rPr>
+                <w:rFonts w:ascii="StoneSerITCStd Medium" w:hAnsi="StoneSerITCStd Medium"/>
+                <w:sz w:val="24"/>
+              </w:rPr>
+            </w:pPr>
+            <w:r>
+              <w:rPr>
+                <w:rFonts w:ascii="StoneSerITCStd Medium" w:hAnsi="StoneSerITCStd Medium"/>
+                <w:sz w:val="24"/>
+              </w:rPr>
+              <w:t>19:00 – 19:30 Uhr</w:t>
+            </w:r>
+          </w:p>
+        </w:tc>
+        <w:tc>
+          <w:tcPr>
+            <w:tcW w:w="932" w:type="pct"/>
+            <w:vAlign w:val="center"/>
+          </w:tcPr>
+          <w:p>
+            <w:pPr>
+              <w:jc w:val="center"/>
+              <w:rPr>
+                <w:rFonts w:ascii="StoneSerITCStd Medium" w:hAnsi="StoneSerITCStd Medium"/>
+                <w:sz w:val="24"/>
+              </w:rPr>
+            </w:pPr>
+            <w:r>
+              <w:rPr>
+                <w:rFonts w:ascii="StoneSerITCStd Medium" w:hAnsi="StoneSerITCStd Medium"/>
+                <w:sz w:val="24"/>
+              </w:rPr>
+              <w:t>AR</w:t>
+            </w:r>
+            <w:r>
+              <w:rPr>
+                <w:rFonts w:ascii="StoneSerITCStd Medium" w:hAnsi="StoneSerITCStd Medium"/>
+                <w:sz w:val="24"/>
+              </w:rPr>
+              <w:t>/</w:t>
+            </w:r>
+            <w:r>
+              <w:rPr>
+                <w:rFonts w:ascii="StoneSerITCStd Medium" w:hAnsi="StoneSerITCStd Medium"/>
+                <w:sz w:val="24"/>
+              </w:rPr>
+              <w:t>Normal</w:t>
+            </w:r>
+          </w:p>
+        </w:tc>
+        <w:tc>
+          <w:tcPr>
+            <w:tcW w:w="1185" w:type="pct"/>
+            <w:vAlign w:val="center"/>
+          </w:tcPr>
+          <w:p>
+            <w:pPr>
+              <w:jc w:val="center"/>
+              <w:rPr>
+                <w:rFonts w:ascii="StoneSerITCStd Medium" w:hAnsi="StoneSerITCStd Medium"/>
+                <w:sz w:val="24"/>
+              </w:rPr>
+            </w:pPr>
+            <w:r>
+              <w:rPr>
+                <w:rFonts w:ascii="StoneSerITCStd Medium" w:hAnsi="StoneSerITCStd Medium"/>
+                <w:sz w:val="24"/>
+              </w:rPr>
+              <w:t>Lukas Bug</w:t>
+            </w:r>
+          </w:p>
+        </w:tc>
+        <w:tc>
+          <w:tcPr>
+            <w:tcW w:w="299" w:type="pct"/>
+            <w:vAlign w:val="center"/>
+          </w:tcPr>
+          <w:p>
+            <w:pPr>
+              <w:jc w:val="center"/>
+              <w:rPr>
+                <w:rFonts w:ascii="StoneSerITCStd Medium" w:hAnsi="StoneSerITCStd Medium"/>
+                <w:sz w:val="24"/>
+              </w:rPr>
+            </w:pPr>
+          </w:p>
+        </w:tc>
+        <w:tc>
+          <w:tcPr>
+            <w:tcW w:w="1457" w:type="pct"/>
+            <w:vAlign w:val="center"/>
+          </w:tcPr>
+          <w:p>
+            <w:pPr>
+              <w:jc w:val="center"/>
+              <w:rPr>
+                <w:rFonts w:ascii="StoneSerITCStd Medium" w:hAnsi="StoneSerITCStd Medium"/>
+                <w:sz w:val="24"/>
+              </w:rPr>
+            </w:pPr>
+            <w:r>
+              <w:rPr>
+                <w:rFonts w:ascii="StoneSerITCStd Medium" w:hAnsi="StoneSerITCStd Medium"/>
+                <w:sz w:val="24"/>
+              </w:rPr>
+              <w:t>Maik Bartz</w:t>
+            </w:r>
+          </w:p>
+        </w:tc>
+        <w:tc>
+          <w:tcPr>
+            <w:tcW w:w="298" w:type="pct"/>
             <w:vAlign w:val="center"/>
           </w:tcPr>
           <w:p>
@@ -555,122 +719,121 @@
         </w:trPr>
         <w:tc>
           <w:tcPr>
-            <w:tcW w:w="3569" w:type="dxa"/>
-            <w:vAlign w:val="center"/>
-          </w:tcPr>
-          <w:p>
-            <w:pPr>
-              <w:jc w:val="center"/>
-              <w:rPr>
-                <w:rFonts w:ascii="StoneSerITCStd Medium" w:hAnsi="StoneSerITCStd Medium"/>
-                <w:sz w:val="24"/>
-              </w:rPr>
-            </w:pPr>
-            <w:r>
-              <w:rPr>
-                <w:rFonts w:ascii="StoneSerITCStd Medium" w:hAnsi="StoneSerITCStd Medium"/>
-                <w:sz w:val="24"/>
-              </w:rPr>
-              <w:t>1</w:t>
-            </w:r>
-            <w:r>
-              <w:rPr>
-                <w:rFonts w:ascii="StoneSerITCStd Medium" w:hAnsi="StoneSerITCStd Medium"/>
-                <w:sz w:val="24"/>
-              </w:rPr>
-              <w:t>9</w:t>
-            </w:r>
-            <w:r>
-              <w:rPr>
-                <w:rFonts w:ascii="StoneSerITCStd Medium" w:hAnsi="StoneSerITCStd Medium"/>
-                <w:sz w:val="24"/>
-              </w:rPr>
-              <w:t>:</w:t>
-            </w:r>
-            <w:r>
-              <w:rPr>
-                <w:rFonts w:ascii="StoneSerITCStd Medium" w:hAnsi="StoneSerITCStd Medium"/>
-                <w:sz w:val="24"/>
-              </w:rPr>
-              <w:t>3</w:t>
-            </w:r>
-            <w:r>
-              <w:rPr>
-                <w:rFonts w:ascii="StoneSerITCStd Medium" w:hAnsi="StoneSerITCStd Medium"/>
-                <w:sz w:val="24"/>
-              </w:rPr>
-              <w:t xml:space="preserve">0 – </w:t>
-            </w:r>
-            <w:r>
-              <w:rPr>
-                <w:rFonts w:ascii="StoneSerITCStd Medium" w:hAnsi="StoneSerITCStd Medium"/>
-                <w:sz w:val="24"/>
-              </w:rPr>
-              <w:t>20</w:t>
-            </w:r>
-            <w:r>
-              <w:rPr>
-                <w:rFonts w:ascii="StoneSerITCStd Medium" w:hAnsi="StoneSerITCStd Medium"/>
-                <w:sz w:val="24"/>
-              </w:rPr>
-              <w:t>:</w:t>
-            </w:r>
-            <w:r>
-              <w:rPr>
-                <w:rFonts w:ascii="StoneSerITCStd Medium" w:hAnsi="StoneSerITCStd Medium"/>
-                <w:sz w:val="24"/>
-              </w:rPr>
-              <w:t>0</w:t>
-            </w:r>
-            <w:r>
-              <w:rPr>
-                <w:rFonts w:ascii="StoneSerITCStd Medium" w:hAnsi="StoneSerITCStd Medium"/>
-                <w:sz w:val="24"/>
-              </w:rPr>
-              <w:t>0 Uhr</w:t>
-            </w:r>
-          </w:p>
-        </w:tc>
-        <w:tc>
-          <w:tcPr>
-            <w:tcW w:w="3569" w:type="dxa"/>
-            <w:vAlign w:val="center"/>
-          </w:tcPr>
-          <w:p>
-            <w:pPr>
-              <w:jc w:val="center"/>
-              <w:rPr>
-                <w:rFonts w:ascii="StoneSerITCStd Medium" w:hAnsi="StoneSerITCStd Medium"/>
-                <w:sz w:val="24"/>
-              </w:rPr>
-            </w:pPr>
-            <w:r>
-              <w:rPr>
-                <w:rFonts w:ascii="StoneSerITCStd Medium" w:hAnsi="StoneSerITCStd Medium"/>
-                <w:sz w:val="24"/>
-              </w:rPr>
-              <w:t>Normal/AR</w:t>
-            </w:r>
-          </w:p>
-        </w:tc>
-        <w:tc>
-          <w:tcPr>
-            <w:tcW w:w="3569" w:type="dxa"/>
-            <w:vAlign w:val="center"/>
-          </w:tcPr>
-          <w:p>
-            <w:pPr>
-              <w:jc w:val="center"/>
-              <w:rPr>
-                <w:rFonts w:ascii="StoneSerITCStd Medium" w:hAnsi="StoneSerITCStd Medium"/>
-                <w:sz w:val="24"/>
-              </w:rPr>
-            </w:pPr>
-          </w:p>
-        </w:tc>
-        <w:tc>
-          <w:tcPr>
-            <w:tcW w:w="3570" w:type="dxa"/>
+            <w:tcW w:w="828" w:type="pct"/>
+            <w:vAlign w:val="center"/>
+          </w:tcPr>
+          <w:p>
+            <w:pPr>
+              <w:jc w:val="center"/>
+              <w:rPr>
+                <w:rFonts w:ascii="StoneSerITCStd Medium" w:hAnsi="StoneSerITCStd Medium"/>
+                <w:sz w:val="24"/>
+              </w:rPr>
+            </w:pPr>
+            <w:r>
+              <w:rPr>
+                <w:rFonts w:ascii="StoneSerITCStd Medium" w:hAnsi="StoneSerITCStd Medium"/>
+                <w:sz w:val="24"/>
+              </w:rPr>
+              <w:t>19:30 – 20:00 Uhr</w:t>
+            </w:r>
+          </w:p>
+        </w:tc>
+        <w:tc>
+          <w:tcPr>
+            <w:tcW w:w="932" w:type="pct"/>
+            <w:vAlign w:val="center"/>
+          </w:tcPr>
+          <w:p>
+            <w:pPr>
+              <w:jc w:val="center"/>
+              <w:rPr>
+                <w:rFonts w:ascii="StoneSerITCStd Medium" w:hAnsi="StoneSerITCStd Medium"/>
+                <w:sz w:val="24"/>
+              </w:rPr>
+            </w:pPr>
+            <w:r>
+              <w:rPr>
+                <w:rFonts w:ascii="StoneSerITCStd Medium" w:hAnsi="StoneSerITCStd Medium"/>
+                <w:sz w:val="24"/>
+              </w:rPr>
+              <w:t>AR/Normal</w:t>
+            </w:r>
+          </w:p>
+        </w:tc>
+        <w:tc>
+          <w:tcPr>
+            <w:tcW w:w="1185" w:type="pct"/>
+            <w:vAlign w:val="center"/>
+          </w:tcPr>
+          <w:p>
+            <w:pPr>
+              <w:jc w:val="center"/>
+              <w:rPr>
+                <w:rFonts w:ascii="StoneSerITCStd Medium" w:hAnsi="StoneSerITCStd Medium"/>
+                <w:sz w:val="24"/>
+              </w:rPr>
+            </w:pPr>
+            <w:r>
+              <w:rPr>
+                <w:rFonts w:ascii="StoneSerITCStd Medium" w:hAnsi="StoneSerITCStd Medium"/>
+                <w:sz w:val="24"/>
+              </w:rPr>
+              <w:t xml:space="preserve">Swantje </w:t>
+            </w:r>
+            <w:proofErr w:type="spellStart"/>
+            <w:r>
+              <w:rPr>
+                <w:rFonts w:ascii="StoneSerITCStd Medium" w:hAnsi="StoneSerITCStd Medium"/>
+                <w:sz w:val="24"/>
+              </w:rPr>
+              <w:t>Ohlenbusch</w:t>
+            </w:r>
+            <w:proofErr w:type="spellEnd"/>
+          </w:p>
+        </w:tc>
+        <w:tc>
+          <w:tcPr>
+            <w:tcW w:w="299" w:type="pct"/>
+            <w:vAlign w:val="center"/>
+          </w:tcPr>
+          <w:p>
+            <w:pPr>
+              <w:jc w:val="center"/>
+              <w:rPr>
+                <w:rFonts w:ascii="StoneSerITCStd Medium" w:hAnsi="StoneSerITCStd Medium"/>
+                <w:sz w:val="24"/>
+              </w:rPr>
+            </w:pPr>
+          </w:p>
+        </w:tc>
+        <w:tc>
+          <w:tcPr>
+            <w:tcW w:w="1457" w:type="pct"/>
+            <w:vAlign w:val="center"/>
+          </w:tcPr>
+          <w:p>
+            <w:pPr>
+              <w:jc w:val="center"/>
+              <w:rPr>
+                <w:rFonts w:ascii="StoneSerITCStd Medium" w:hAnsi="StoneSerITCStd Medium"/>
+                <w:i/>
+                <w:sz w:val="24"/>
+              </w:rPr>
+            </w:pPr>
+            <w:r>
+              <w:rPr>
+                <w:rFonts w:ascii="StoneSerITCStd Medium" w:hAnsi="StoneSerITCStd Medium"/>
+                <w:i/>
+                <w:sz w:val="24"/>
+              </w:rPr>
+              <w:t>Lara Frost</w:t>
+            </w:r>
+          </w:p>
+        </w:tc>
+        <w:tc>
+          <w:tcPr>
+            <w:tcW w:w="298" w:type="pct"/>
             <w:vAlign w:val="center"/>
           </w:tcPr>
           <w:p>
@@ -690,7 +853,7 @@
         </w:trPr>
         <w:tc>
           <w:tcPr>
-            <w:tcW w:w="3569" w:type="dxa"/>
+            <w:tcW w:w="828" w:type="pct"/>
             <w:vAlign w:val="center"/>
           </w:tcPr>
           <w:p>
@@ -712,44 +875,88 @@
         </w:tc>
         <w:tc>
           <w:tcPr>
-            <w:tcW w:w="3569" w:type="dxa"/>
-            <w:vAlign w:val="center"/>
-          </w:tcPr>
-          <w:p>
-            <w:pPr>
-              <w:jc w:val="center"/>
-              <w:rPr>
-                <w:rFonts w:ascii="StoneSerITCStd Medium" w:hAnsi="StoneSerITCStd Medium"/>
-                <w:sz w:val="24"/>
-              </w:rPr>
-            </w:pPr>
-            <w:r>
-              <w:rPr>
-                <w:rFonts w:ascii="StoneSerITCStd Medium" w:hAnsi="StoneSerITCStd Medium"/>
-                <w:sz w:val="24"/>
-              </w:rPr>
-              <w:t>Normal/AR</w:t>
-            </w:r>
-          </w:p>
-        </w:tc>
-        <w:tc>
-          <w:tcPr>
-            <w:tcW w:w="3569" w:type="dxa"/>
-            <w:vAlign w:val="center"/>
-          </w:tcPr>
-          <w:p>
-            <w:pPr>
-              <w:jc w:val="center"/>
-              <w:rPr>
-                <w:rFonts w:ascii="StoneSerITCStd Medium" w:hAnsi="StoneSerITCStd Medium"/>
-                <w:sz w:val="24"/>
-              </w:rPr>
-            </w:pPr>
-          </w:p>
-        </w:tc>
-        <w:tc>
-          <w:tcPr>
-            <w:tcW w:w="3570" w:type="dxa"/>
+            <w:tcW w:w="932" w:type="pct"/>
+            <w:vAlign w:val="center"/>
+          </w:tcPr>
+          <w:p>
+            <w:pPr>
+              <w:jc w:val="center"/>
+              <w:rPr>
+                <w:rFonts w:ascii="StoneSerITCStd Medium" w:hAnsi="StoneSerITCStd Medium"/>
+                <w:sz w:val="24"/>
+              </w:rPr>
+            </w:pPr>
+            <w:r>
+              <w:rPr>
+                <w:rFonts w:ascii="StoneSerITCStd Medium" w:hAnsi="StoneSerITCStd Medium"/>
+                <w:sz w:val="24"/>
+              </w:rPr>
+              <w:t>AR/Normal</w:t>
+            </w:r>
+          </w:p>
+        </w:tc>
+        <w:tc>
+          <w:tcPr>
+            <w:tcW w:w="1185" w:type="pct"/>
+            <w:vAlign w:val="center"/>
+          </w:tcPr>
+          <w:p>
+            <w:pPr>
+              <w:jc w:val="center"/>
+              <w:rPr>
+                <w:rFonts w:ascii="StoneSerITCStd Medium" w:hAnsi="StoneSerITCStd Medium"/>
+                <w:sz w:val="24"/>
+              </w:rPr>
+            </w:pPr>
+            <w:r>
+              <w:rPr>
+                <w:rFonts w:ascii="StoneSerITCStd Medium" w:hAnsi="StoneSerITCStd Medium"/>
+                <w:sz w:val="24"/>
+              </w:rPr>
+              <w:t>Julian Brinkmeyer</w:t>
+            </w:r>
+          </w:p>
+        </w:tc>
+        <w:tc>
+          <w:tcPr>
+            <w:tcW w:w="299" w:type="pct"/>
+            <w:vAlign w:val="center"/>
+          </w:tcPr>
+          <w:p>
+            <w:pPr>
+              <w:jc w:val="center"/>
+              <w:rPr>
+                <w:rFonts w:ascii="StoneSerITCStd Medium" w:hAnsi="StoneSerITCStd Medium"/>
+                <w:sz w:val="24"/>
+              </w:rPr>
+            </w:pPr>
+          </w:p>
+        </w:tc>
+        <w:tc>
+          <w:tcPr>
+            <w:tcW w:w="1457" w:type="pct"/>
+            <w:vAlign w:val="center"/>
+          </w:tcPr>
+          <w:p>
+            <w:pPr>
+              <w:jc w:val="center"/>
+              <w:rPr>
+                <w:rFonts w:ascii="StoneSerITCStd Medium" w:hAnsi="StoneSerITCStd Medium"/>
+                <w:sz w:val="24"/>
+              </w:rPr>
+            </w:pPr>
+            <w:r>
+              <w:rPr>
+                <w:rFonts w:ascii="StoneSerITCStd Medium" w:hAnsi="StoneSerITCStd Medium"/>
+                <w:sz w:val="24"/>
+              </w:rPr>
+              <w:t>Jannis Hoffmann</w:t>
+            </w:r>
+          </w:p>
+        </w:tc>
+        <w:tc>
+          <w:tcPr>
+            <w:tcW w:w="298" w:type="pct"/>
             <w:vAlign w:val="center"/>
           </w:tcPr>
           <w:p>
@@ -765,6 +972,42 @@
       </w:tr>
     </w:tbl>
     <w:p/>
+    <w:p>
+      <w:proofErr w:type="spellStart"/>
+      <w:r>
+        <w:t>Steckhan</w:t>
+      </w:r>
+      <w:proofErr w:type="spellEnd"/>
+    </w:p>
+    <w:p>
+      <w:proofErr w:type="spellStart"/>
+      <w:r>
+        <w:t>Halstenberg</w:t>
+      </w:r>
+      <w:bookmarkStart w:id="0" w:name="_GoBack"/>
+      <w:bookmarkEnd w:id="0"/>
+      <w:proofErr w:type="spellEnd"/>
+    </w:p>
+    <w:p>
+      <w:r>
+        <w:t>Budde</w:t>
+      </w:r>
+    </w:p>
+    <w:p>
+      <w:pPr>
+        <w:rPr>
+          <w:strike/>
+        </w:rPr>
+      </w:pPr>
+      <w:proofErr w:type="spellStart"/>
+      <w:r>
+        <w:rPr>
+          <w:strike/>
+        </w:rPr>
+        <w:t>Zerbian</w:t>
+      </w:r>
+      <w:proofErr w:type="spellEnd"/>
+    </w:p>
     <w:p>
       <w:r>
         <w:br w:type="page"/>
@@ -1042,14 +1285,7 @@
                 <w:rFonts w:ascii="StoneSerITCStd Medium" w:hAnsi="StoneSerITCStd Medium"/>
                 <w:sz w:val="24"/>
               </w:rPr>
-              <w:t>Normal</w:t>
-            </w:r>
-            <w:r>
-              <w:rPr>
-                <w:rFonts w:ascii="StoneSerITCStd Medium" w:hAnsi="StoneSerITCStd Medium"/>
-                <w:sz w:val="24"/>
-              </w:rPr>
-              <w:t>:</w:t>
+              <w:t>Normal:</w:t>
             </w:r>
           </w:p>
         </w:tc>
@@ -1140,14 +1376,7 @@
                 <w:rFonts w:ascii="StoneSerITCStd Medium" w:hAnsi="StoneSerITCStd Medium"/>
                 <w:sz w:val="24"/>
               </w:rPr>
-              <w:t>Normal</w:t>
-            </w:r>
-            <w:r>
-              <w:rPr>
-                <w:rFonts w:ascii="StoneSerITCStd Medium" w:hAnsi="StoneSerITCStd Medium"/>
-                <w:sz w:val="24"/>
-              </w:rPr>
-              <w:t>:</w:t>
+              <w:t>Normal:</w:t>
             </w:r>
           </w:p>
         </w:tc>
@@ -1170,8 +1399,6 @@
               </w:rPr>
               <w:t>AR:</w:t>
             </w:r>
-            <w:bookmarkStart w:id="0" w:name="_GoBack"/>
-            <w:bookmarkEnd w:id="0"/>
           </w:p>
         </w:tc>
       </w:tr>
@@ -1261,14 +1488,7 @@
                 <w:rFonts w:ascii="StoneSerITCStd Medium" w:hAnsi="StoneSerITCStd Medium"/>
                 <w:sz w:val="24"/>
               </w:rPr>
-              <w:t>Normal</w:t>
-            </w:r>
-            <w:r>
-              <w:rPr>
-                <w:rFonts w:ascii="StoneSerITCStd Medium" w:hAnsi="StoneSerITCStd Medium"/>
-                <w:sz w:val="24"/>
-              </w:rPr>
-              <w:t>:</w:t>
+              <w:t>Normal:</w:t>
             </w:r>
           </w:p>
         </w:tc>
@@ -1359,14 +1579,7 @@
                 <w:rFonts w:ascii="StoneSerITCStd Medium" w:hAnsi="StoneSerITCStd Medium"/>
                 <w:sz w:val="24"/>
               </w:rPr>
-              <w:t>Normal</w:t>
-            </w:r>
-            <w:r>
-              <w:rPr>
-                <w:rFonts w:ascii="StoneSerITCStd Medium" w:hAnsi="StoneSerITCStd Medium"/>
-                <w:sz w:val="24"/>
-              </w:rPr>
-              <w:t>:</w:t>
+              <w:t>Normal:</w:t>
             </w:r>
           </w:p>
         </w:tc>
@@ -1457,14 +1670,7 @@
                 <w:rFonts w:ascii="StoneSerITCStd Medium" w:hAnsi="StoneSerITCStd Medium"/>
                 <w:sz w:val="24"/>
               </w:rPr>
-              <w:t>Normal</w:t>
-            </w:r>
-            <w:r>
-              <w:rPr>
-                <w:rFonts w:ascii="StoneSerITCStd Medium" w:hAnsi="StoneSerITCStd Medium"/>
-                <w:sz w:val="24"/>
-              </w:rPr>
-              <w:t>:</w:t>
+              <w:t>Normal:</w:t>
             </w:r>
           </w:p>
         </w:tc>
@@ -2229,7 +2435,7 @@
 </file>
 
 <file path=customXml/itemProps1.xml><?xml version="1.0" encoding="utf-8"?>
-<ds:datastoreItem xmlns:ds="http://schemas.openxmlformats.org/officeDocument/2006/customXml" ds:itemID="{C3878EE6-C272-4B2A-8F1D-2A4301F05793}">
+<ds:datastoreItem xmlns:ds="http://schemas.openxmlformats.org/officeDocument/2006/customXml" ds:itemID="{E47BA05C-813F-40A3-B59E-F7194EC21FAA}">
   <ds:schemaRefs>
     <ds:schemaRef ds:uri="http://schemas.openxmlformats.org/officeDocument/2006/bibliography"/>
   </ds:schemaRefs>

</xml_diff>

<commit_message>
add time results from evaluation
</commit_message>
<xml_diff>
--- a/evaluation/Zeitslots.docx
+++ b/evaluation/Zeitslots.docx
@@ -250,6 +250,13 @@
                 <w:sz w:val="24"/>
               </w:rPr>
             </w:pPr>
+            <w:r>
+              <w:rPr>
+                <w:rFonts w:ascii="StoneSerITCStd Medium" w:hAnsi="StoneSerITCStd Medium"/>
+                <w:sz w:val="24"/>
+              </w:rPr>
+              <w:t>1</w:t>
+            </w:r>
           </w:p>
         </w:tc>
         <w:tc>
@@ -287,6 +294,13 @@
                 <w:sz w:val="24"/>
               </w:rPr>
             </w:pPr>
+            <w:r>
+              <w:rPr>
+                <w:rFonts w:ascii="StoneSerITCStd Medium" w:hAnsi="StoneSerITCStd Medium"/>
+                <w:sz w:val="24"/>
+              </w:rPr>
+              <w:t>2</w:t>
+            </w:r>
           </w:p>
         </w:tc>
       </w:tr>
@@ -391,6 +405,13 @@
                 <w:sz w:val="24"/>
               </w:rPr>
             </w:pPr>
+            <w:r>
+              <w:rPr>
+                <w:rFonts w:ascii="StoneSerITCStd Medium" w:hAnsi="StoneSerITCStd Medium"/>
+                <w:sz w:val="24"/>
+              </w:rPr>
+              <w:t>3</w:t>
+            </w:r>
           </w:p>
         </w:tc>
         <w:tc>
@@ -428,6 +449,13 @@
                 <w:sz w:val="24"/>
               </w:rPr>
             </w:pPr>
+            <w:r>
+              <w:rPr>
+                <w:rFonts w:ascii="StoneSerITCStd Medium" w:hAnsi="StoneSerITCStd Medium"/>
+                <w:sz w:val="24"/>
+              </w:rPr>
+              <w:t>4</w:t>
+            </w:r>
           </w:p>
         </w:tc>
       </w:tr>
@@ -475,14 +503,7 @@
                 <w:rFonts w:ascii="StoneSerITCStd Medium" w:hAnsi="StoneSerITCStd Medium"/>
                 <w:sz w:val="24"/>
               </w:rPr>
-              <w:t>Normal</w:t>
-            </w:r>
-            <w:r>
-              <w:rPr>
-                <w:rFonts w:ascii="StoneSerITCStd Medium" w:hAnsi="StoneSerITCStd Medium"/>
-                <w:sz w:val="24"/>
-              </w:rPr>
-              <w:t xml:space="preserve"> </w:t>
+              <w:t xml:space="preserve">Normal </w:t>
             </w:r>
             <w:r>
               <w:rPr>
@@ -536,6 +557,13 @@
                 <w:sz w:val="24"/>
               </w:rPr>
             </w:pPr>
+            <w:r>
+              <w:rPr>
+                <w:rFonts w:ascii="StoneSerITCStd Medium" w:hAnsi="StoneSerITCStd Medium"/>
+                <w:sz w:val="24"/>
+              </w:rPr>
+              <w:t>5</w:t>
+            </w:r>
           </w:p>
         </w:tc>
         <w:tc>
@@ -556,8 +584,17 @@
                 <w:rFonts w:ascii="StoneSerITCStd Medium" w:hAnsi="StoneSerITCStd Medium"/>
                 <w:sz w:val="24"/>
               </w:rPr>
-              <w:t>Alexander Nostitz</w:t>
-            </w:r>
+              <w:t xml:space="preserve">Daniel </w:t>
+            </w:r>
+            <w:proofErr w:type="spellStart"/>
+            <w:r>
+              <w:rPr>
+                <w:rFonts w:ascii="StoneSerITCStd Medium" w:hAnsi="StoneSerITCStd Medium"/>
+                <w:sz w:val="24"/>
+              </w:rPr>
+              <w:t>Sebru</w:t>
+            </w:r>
+            <w:proofErr w:type="spellEnd"/>
           </w:p>
         </w:tc>
         <w:tc>
@@ -573,6 +610,13 @@
                 <w:sz w:val="24"/>
               </w:rPr>
             </w:pPr>
+            <w:r>
+              <w:rPr>
+                <w:rFonts w:ascii="StoneSerITCStd Medium" w:hAnsi="StoneSerITCStd Medium"/>
+                <w:sz w:val="24"/>
+              </w:rPr>
+              <w:t>6</w:t>
+            </w:r>
           </w:p>
         </w:tc>
       </w:tr>
@@ -673,6 +717,13 @@
                 <w:sz w:val="24"/>
               </w:rPr>
             </w:pPr>
+            <w:r>
+              <w:rPr>
+                <w:rFonts w:ascii="StoneSerITCStd Medium" w:hAnsi="StoneSerITCStd Medium"/>
+                <w:sz w:val="24"/>
+              </w:rPr>
+              <w:t>7</w:t>
+            </w:r>
           </w:p>
         </w:tc>
         <w:tc>
@@ -710,6 +761,13 @@
                 <w:sz w:val="24"/>
               </w:rPr>
             </w:pPr>
+            <w:r>
+              <w:rPr>
+                <w:rFonts w:ascii="StoneSerITCStd Medium" w:hAnsi="StoneSerITCStd Medium"/>
+                <w:sz w:val="24"/>
+              </w:rPr>
+              <w:t>8</w:t>
+            </w:r>
           </w:p>
         </w:tc>
       </w:tr>
@@ -805,6 +863,13 @@
                 <w:sz w:val="24"/>
               </w:rPr>
             </w:pPr>
+            <w:r>
+              <w:rPr>
+                <w:rFonts w:ascii="StoneSerITCStd Medium" w:hAnsi="StoneSerITCStd Medium"/>
+                <w:sz w:val="24"/>
+              </w:rPr>
+              <w:t>9</w:t>
+            </w:r>
           </w:p>
         </w:tc>
         <w:tc>
@@ -817,17 +882,22 @@
               <w:jc w:val="center"/>
               <w:rPr>
                 <w:rFonts w:ascii="StoneSerITCStd Medium" w:hAnsi="StoneSerITCStd Medium"/>
-                <w:i/>
-                <w:sz w:val="24"/>
-              </w:rPr>
-            </w:pPr>
-            <w:r>
-              <w:rPr>
-                <w:rFonts w:ascii="StoneSerITCStd Medium" w:hAnsi="StoneSerITCStd Medium"/>
-                <w:i/>
-                <w:sz w:val="24"/>
-              </w:rPr>
-              <w:t>Lara Frost</w:t>
+                <w:sz w:val="24"/>
+              </w:rPr>
+            </w:pPr>
+            <w:r>
+              <w:rPr>
+                <w:rFonts w:ascii="StoneSerITCStd Medium" w:hAnsi="StoneSerITCStd Medium"/>
+                <w:sz w:val="24"/>
+              </w:rPr>
+              <w:t>Fra</w:t>
+            </w:r>
+            <w:r>
+              <w:rPr>
+                <w:rFonts w:ascii="StoneSerITCStd Medium" w:hAnsi="StoneSerITCStd Medium"/>
+                <w:sz w:val="24"/>
+              </w:rPr>
+              <w:t>nziska Budde</w:t>
             </w:r>
           </w:p>
         </w:tc>
@@ -844,6 +914,13 @@
                 <w:sz w:val="24"/>
               </w:rPr>
             </w:pPr>
+            <w:r>
+              <w:rPr>
+                <w:rFonts w:ascii="StoneSerITCStd Medium" w:hAnsi="StoneSerITCStd Medium"/>
+                <w:sz w:val="24"/>
+              </w:rPr>
+              <w:t>10</w:t>
+            </w:r>
           </w:p>
         </w:tc>
       </w:tr>
@@ -930,6 +1007,13 @@
                 <w:sz w:val="24"/>
               </w:rPr>
             </w:pPr>
+            <w:r>
+              <w:rPr>
+                <w:rFonts w:ascii="StoneSerITCStd Medium" w:hAnsi="StoneSerITCStd Medium"/>
+                <w:sz w:val="24"/>
+              </w:rPr>
+              <w:t>11</w:t>
+            </w:r>
           </w:p>
         </w:tc>
         <w:tc>
@@ -967,6 +1051,13 @@
                 <w:sz w:val="24"/>
               </w:rPr>
             </w:pPr>
+            <w:r>
+              <w:rPr>
+                <w:rFonts w:ascii="StoneSerITCStd Medium" w:hAnsi="StoneSerITCStd Medium"/>
+                <w:sz w:val="24"/>
+              </w:rPr>
+              <w:t>12</w:t>
+            </w:r>
           </w:p>
         </w:tc>
       </w:tr>
@@ -980,13 +1071,9 @@
       <w:proofErr w:type="spellEnd"/>
     </w:p>
     <w:p>
-      <w:proofErr w:type="spellStart"/>
       <w:r>
         <w:t>Halstenberg</w:t>
       </w:r>
-      <w:bookmarkStart w:id="0" w:name="_GoBack"/>
-      <w:bookmarkEnd w:id="0"/>
-      <w:proofErr w:type="spellEnd"/>
     </w:p>
     <w:p>
       <w:r>
@@ -1196,6 +1283,20 @@
               </w:rPr>
               <w:t>Normal:</w:t>
             </w:r>
+            <w:r>
+              <w:rPr>
+                <w:rFonts w:ascii="StoneSerITCStd Medium" w:hAnsi="StoneSerITCStd Medium"/>
+                <w:sz w:val="24"/>
+              </w:rPr>
+              <w:t xml:space="preserve"> </w:t>
+            </w:r>
+            <w:r>
+              <w:rPr>
+                <w:rFonts w:ascii="StoneSerITCStd Medium" w:hAnsi="StoneSerITCStd Medium"/>
+                <w:sz w:val="24"/>
+              </w:rPr>
+              <w:t xml:space="preserve"> 0:39</w:t>
+            </w:r>
           </w:p>
         </w:tc>
         <w:tc>
@@ -1216,6 +1317,13 @@
                 <w:sz w:val="24"/>
               </w:rPr>
               <w:t>AR:</w:t>
+            </w:r>
+            <w:r>
+              <w:rPr>
+                <w:rFonts w:ascii="StoneSerITCStd Medium" w:hAnsi="StoneSerITCStd Medium"/>
+                <w:sz w:val="24"/>
+              </w:rPr>
+              <w:t xml:space="preserve"> 0:39</w:t>
             </w:r>
           </w:p>
         </w:tc>
@@ -1287,6 +1395,20 @@
               </w:rPr>
               <w:t>Normal:</w:t>
             </w:r>
+            <w:r>
+              <w:rPr>
+                <w:rFonts w:ascii="StoneSerITCStd Medium" w:hAnsi="StoneSerITCStd Medium"/>
+                <w:sz w:val="24"/>
+              </w:rPr>
+              <w:t xml:space="preserve"> 0:</w:t>
+            </w:r>
+            <w:r>
+              <w:rPr>
+                <w:rFonts w:ascii="StoneSerITCStd Medium" w:hAnsi="StoneSerITCStd Medium"/>
+                <w:sz w:val="24"/>
+              </w:rPr>
+              <w:t>33</w:t>
+            </w:r>
           </w:p>
         </w:tc>
         <w:tc>
@@ -1307,6 +1429,20 @@
                 <w:sz w:val="24"/>
               </w:rPr>
               <w:t>AR:</w:t>
+            </w:r>
+            <w:r>
+              <w:rPr>
+                <w:rFonts w:ascii="StoneSerITCStd Medium" w:hAnsi="StoneSerITCStd Medium"/>
+                <w:sz w:val="24"/>
+              </w:rPr>
+              <w:t xml:space="preserve"> </w:t>
+            </w:r>
+            <w:r>
+              <w:rPr>
+                <w:rFonts w:ascii="StoneSerITCStd Medium" w:hAnsi="StoneSerITCStd Medium"/>
+                <w:sz w:val="24"/>
+              </w:rPr>
+              <w:t>0:57</w:t>
             </w:r>
           </w:p>
         </w:tc>
@@ -1378,6 +1514,13 @@
               </w:rPr>
               <w:t>Normal:</w:t>
             </w:r>
+            <w:r>
+              <w:rPr>
+                <w:rFonts w:ascii="StoneSerITCStd Medium" w:hAnsi="StoneSerITCStd Medium"/>
+                <w:sz w:val="24"/>
+              </w:rPr>
+              <w:t xml:space="preserve"> 1:09</w:t>
+            </w:r>
           </w:p>
         </w:tc>
         <w:tc>
@@ -1398,6 +1541,20 @@
                 <w:sz w:val="24"/>
               </w:rPr>
               <w:t>AR:</w:t>
+            </w:r>
+            <w:r>
+              <w:rPr>
+                <w:rFonts w:ascii="StoneSerITCStd Medium" w:hAnsi="StoneSerITCStd Medium"/>
+                <w:sz w:val="24"/>
+              </w:rPr>
+              <w:t xml:space="preserve"> </w:t>
+            </w:r>
+            <w:r>
+              <w:rPr>
+                <w:rFonts w:ascii="StoneSerITCStd Medium" w:hAnsi="StoneSerITCStd Medium"/>
+                <w:sz w:val="24"/>
+              </w:rPr>
+              <w:t>1:03</w:t>
             </w:r>
           </w:p>
         </w:tc>
@@ -1469,6 +1626,20 @@
               </w:rPr>
               <w:t>AR:</w:t>
             </w:r>
+            <w:r>
+              <w:rPr>
+                <w:rFonts w:ascii="StoneSerITCStd Medium" w:hAnsi="StoneSerITCStd Medium"/>
+                <w:sz w:val="24"/>
+              </w:rPr>
+              <w:t xml:space="preserve"> </w:t>
+            </w:r>
+            <w:r>
+              <w:rPr>
+                <w:rFonts w:ascii="StoneSerITCStd Medium" w:hAnsi="StoneSerITCStd Medium"/>
+                <w:sz w:val="24"/>
+              </w:rPr>
+              <w:t>2:40</w:t>
+            </w:r>
           </w:p>
         </w:tc>
         <w:tc>
@@ -1489,6 +1660,20 @@
                 <w:sz w:val="24"/>
               </w:rPr>
               <w:t>Normal:</w:t>
+            </w:r>
+            <w:r>
+              <w:rPr>
+                <w:rFonts w:ascii="StoneSerITCStd Medium" w:hAnsi="StoneSerITCStd Medium"/>
+                <w:sz w:val="24"/>
+              </w:rPr>
+              <w:t xml:space="preserve"> </w:t>
+            </w:r>
+            <w:r>
+              <w:rPr>
+                <w:rFonts w:ascii="StoneSerITCStd Medium" w:hAnsi="StoneSerITCStd Medium"/>
+                <w:sz w:val="24"/>
+              </w:rPr>
+              <w:t>0:27</w:t>
             </w:r>
           </w:p>
         </w:tc>
@@ -1560,6 +1745,13 @@
               </w:rPr>
               <w:t>AR:</w:t>
             </w:r>
+            <w:r>
+              <w:rPr>
+                <w:rFonts w:ascii="StoneSerITCStd Medium" w:hAnsi="StoneSerITCStd Medium"/>
+                <w:sz w:val="24"/>
+              </w:rPr>
+              <w:t xml:space="preserve"> 1:27</w:t>
+            </w:r>
           </w:p>
         </w:tc>
         <w:tc>
@@ -1580,6 +1772,20 @@
                 <w:sz w:val="24"/>
               </w:rPr>
               <w:t>Normal:</w:t>
+            </w:r>
+            <w:r>
+              <w:rPr>
+                <w:rFonts w:ascii="StoneSerITCStd Medium" w:hAnsi="StoneSerITCStd Medium"/>
+                <w:sz w:val="24"/>
+              </w:rPr>
+              <w:t xml:space="preserve"> 0:</w:t>
+            </w:r>
+            <w:r>
+              <w:rPr>
+                <w:rFonts w:ascii="StoneSerITCStd Medium" w:hAnsi="StoneSerITCStd Medium"/>
+                <w:sz w:val="24"/>
+              </w:rPr>
+              <w:t>34</w:t>
             </w:r>
           </w:p>
         </w:tc>
@@ -1651,6 +1857,20 @@
               </w:rPr>
               <w:t>AR:</w:t>
             </w:r>
+            <w:r>
+              <w:rPr>
+                <w:rFonts w:ascii="StoneSerITCStd Medium" w:hAnsi="StoneSerITCStd Medium"/>
+                <w:sz w:val="24"/>
+              </w:rPr>
+              <w:t xml:space="preserve"> </w:t>
+            </w:r>
+            <w:r>
+              <w:rPr>
+                <w:rFonts w:ascii="StoneSerITCStd Medium" w:hAnsi="StoneSerITCStd Medium"/>
+                <w:sz w:val="24"/>
+              </w:rPr>
+              <w:t>2:34</w:t>
+            </w:r>
           </w:p>
         </w:tc>
         <w:tc>
@@ -1672,6 +1892,22 @@
               </w:rPr>
               <w:t>Normal:</w:t>
             </w:r>
+            <w:r>
+              <w:rPr>
+                <w:rFonts w:ascii="StoneSerITCStd Medium" w:hAnsi="StoneSerITCStd Medium"/>
+                <w:sz w:val="24"/>
+              </w:rPr>
+              <w:t xml:space="preserve"> </w:t>
+            </w:r>
+            <w:r>
+              <w:rPr>
+                <w:rFonts w:ascii="StoneSerITCStd Medium" w:hAnsi="StoneSerITCStd Medium"/>
+                <w:sz w:val="24"/>
+              </w:rPr>
+              <w:t>0:36</w:t>
+            </w:r>
+            <w:bookmarkStart w:id="0" w:name="_GoBack"/>
+            <w:bookmarkEnd w:id="0"/>
           </w:p>
         </w:tc>
       </w:tr>
@@ -2435,7 +2671,7 @@
 </file>
 
 <file path=customXml/itemProps1.xml><?xml version="1.0" encoding="utf-8"?>
-<ds:datastoreItem xmlns:ds="http://schemas.openxmlformats.org/officeDocument/2006/customXml" ds:itemID="{E47BA05C-813F-40A3-B59E-F7194EC21FAA}">
+<ds:datastoreItem xmlns:ds="http://schemas.openxmlformats.org/officeDocument/2006/customXml" ds:itemID="{341B07E8-460D-46FF-9A0C-21991F600EC1}">
   <ds:schemaRefs>
     <ds:schemaRef ds:uri="http://schemas.openxmlformats.org/officeDocument/2006/bibliography"/>
   </ds:schemaRefs>

</xml_diff>